<commit_message>
tirado print do endereco ip com horario e identificacao do usuario do painel de controle
</commit_message>
<xml_diff>
--- a/atividade_introducao/dados_do_usuario.docx
+++ b/atividade_introducao/dados_do_usuario.docx
@@ -19,6 +19,76 @@
           <w:shd w:val="clear" w:color="auto" w:fill="FFFFFF"/>
         </w:rPr>
         <w:t>1460682123001</w:t>
+      </w:r>
+      <w:r>
+        <w:rPr>
+          <w:rFonts w:ascii="Roboto" w:hAnsi="Roboto"/>
+          <w:color w:val="202124"/>
+          <w:sz w:val="20"/>
+          <w:szCs w:val="20"/>
+          <w:shd w:val="clear" w:color="auto" w:fill="FFFFFF"/>
+        </w:rPr>
+        <w:br/>
+      </w:r>
+      <w:r>
+        <w:rPr>
+          <w:rFonts w:ascii="Roboto" w:hAnsi="Roboto"/>
+          <w:color w:val="202124"/>
+          <w:sz w:val="20"/>
+          <w:szCs w:val="20"/>
+          <w:shd w:val="clear" w:color="auto" w:fill="FFFFFF"/>
+        </w:rPr>
+        <w:br/>
+      </w:r>
+      <w:r>
+        <w:rPr>
+          <w:rFonts w:ascii="Roboto" w:hAnsi="Roboto"/>
+          <w:color w:val="202124"/>
+          <w:sz w:val="20"/>
+          <w:szCs w:val="20"/>
+          <w:shd w:val="clear" w:color="auto" w:fill="FFFFFF"/>
+        </w:rPr>
+        <w:br/>
+      </w:r>
+      <w:r>
+        <w:rPr>
+          <w:noProof/>
+        </w:rPr>
+        <w:drawing>
+          <wp:inline distT="0" distB="0" distL="0" distR="0" wp14:anchorId="47697DD2" wp14:editId="55A44E23">
+            <wp:extent cx="5400040" cy="3037840"/>
+            <wp:effectExtent l="0" t="0" r="0" b="0"/>
+            <wp:docPr id="1" name="Imagem 1" descr="Interface gráfica do usuário, Aplicativo, Word&#10;&#10;Descrição gerada automaticamente"/>
+            <wp:cNvGraphicFramePr>
+              <a:graphicFrameLocks xmlns:a="http://schemas.openxmlformats.org/drawingml/2006/main" noChangeAspect="1"/>
+            </wp:cNvGraphicFramePr>
+            <a:graphic xmlns:a="http://schemas.openxmlformats.org/drawingml/2006/main">
+              <a:graphicData uri="http://schemas.openxmlformats.org/drawingml/2006/picture">
+                <pic:pic xmlns:pic="http://schemas.openxmlformats.org/drawingml/2006/picture">
+                  <pic:nvPicPr>
+                    <pic:cNvPr id="1" name="Imagem 1" descr="Interface gráfica do usuário, Aplicativo, Word&#10;&#10;Descrição gerada automaticamente"/>
+                    <pic:cNvPicPr/>
+                  </pic:nvPicPr>
+                  <pic:blipFill>
+                    <a:blip r:embed="rId4"/>
+                    <a:stretch>
+                      <a:fillRect/>
+                    </a:stretch>
+                  </pic:blipFill>
+                  <pic:spPr>
+                    <a:xfrm>
+                      <a:off x="0" y="0"/>
+                      <a:ext cx="5400040" cy="3037840"/>
+                    </a:xfrm>
+                    <a:prstGeom prst="rect">
+                      <a:avLst/>
+                    </a:prstGeom>
+                  </pic:spPr>
+                </pic:pic>
+              </a:graphicData>
+            </a:graphic>
+          </wp:inline>
+        </w:drawing>
       </w:r>
     </w:p>
     <w:sectPr>

</xml_diff>